<commit_message>
changed bharath name to Sreenija
</commit_message>
<xml_diff>
--- a/MyTesting.docx
+++ b/MyTesting.docx
@@ -15,12 +15,24 @@
     </w:p>
     <w:p>
       <w:r>
-        <w:t>Label.text =”Bharath”</w:t>
-      </w:r>
-    </w:p>
-    <w:p>
-      <w:r>
-        <w:t>Textfield.text = “Kumar”</w:t>
+        <w:t>Label.text =”</w:t>
+      </w:r>
+      <w:r>
+        <w:t>Sreenija</w:t>
+      </w:r>
+      <w:r>
+        <w:t>”</w:t>
+      </w:r>
+    </w:p>
+    <w:p>
+      <w:r>
+        <w:t>Textfield.text = “</w:t>
+      </w:r>
+      <w:r>
+        <w:t>Gunnala</w:t>
+      </w:r>
+      <w:r>
+        <w:t>”</w:t>
       </w:r>
     </w:p>
     <w:p>

</xml_diff>

<commit_message>
changed bharath nane Changed
</commit_message>
<xml_diff>
--- a/MyTesting.docx
+++ b/MyTesting.docx
@@ -15,13 +15,7 @@
     </w:p>
     <w:p>
       <w:r>
-        <w:t>Label.text =”</w:t>
-      </w:r>
-      <w:r>
-        <w:t>Sreenija</w:t>
-      </w:r>
-      <w:r>
-        <w:t>”</w:t>
+        <w:t>Button.text  = “Bharath”</w:t>
       </w:r>
     </w:p>
     <w:p>

</xml_diff>